<commit_message>
Continuar assistindo em BRANCH's
</commit_message>
<xml_diff>
--- a/Comandos-GIT.docx
+++ b/Comandos-GIT.docx
@@ -9,7 +9,15 @@
     </w:p>
     <w:p>
       <w:r>
-        <w:t>1 – Estudar mais a fundo comandos via cmd ou afins. Pelo que pude identificar, usar esses comandos é mais “boa prática” do que usar uma interface.</w:t>
+        <w:t xml:space="preserve">1 – Estudar mais a fundo comandos via </w:t>
+      </w:r>
+      <w:proofErr w:type="spellStart"/>
+      <w:r>
+        <w:t>cmd</w:t>
+      </w:r>
+      <w:proofErr w:type="spellEnd"/>
+      <w:r>
+        <w:t xml:space="preserve"> ou afins. Pelo que pude identificar, usar esses comandos é mais “boa prática” do que usar uma interface.</w:t>
       </w:r>
     </w:p>
     <w:p>
@@ -20,10 +28,34 @@
     <w:p/>
     <w:p>
       <w:r>
-        <w:t>Em essência o git consiste em fazer com que os arquivos que são utilizados em um programa ou projeto, tenham sua estrutura e modificações realizadas pelo time, centralizados em servidores na nuvem</w:t>
-      </w:r>
-      <w:r>
-        <w:t xml:space="preserve"> (tudo isso se chama Version Control)</w:t>
+        <w:t xml:space="preserve">Em essência o </w:t>
+      </w:r>
+      <w:proofErr w:type="spellStart"/>
+      <w:r>
+        <w:t>git</w:t>
+      </w:r>
+      <w:proofErr w:type="spellEnd"/>
+      <w:r>
+        <w:t xml:space="preserve"> consiste em fazer com que os arquivos que são utilizados em um programa ou projeto, tenham sua estrutura e modificações realizadas pelo time, centralizados em servidores na nuvem</w:t>
+      </w:r>
+      <w:r>
+        <w:t xml:space="preserve"> (tudo isso se chama </w:t>
+      </w:r>
+      <w:proofErr w:type="spellStart"/>
+      <w:r>
+        <w:t>Version</w:t>
+      </w:r>
+      <w:proofErr w:type="spellEnd"/>
+      <w:r>
+        <w:t xml:space="preserve"> </w:t>
+      </w:r>
+      <w:proofErr w:type="spellStart"/>
+      <w:r>
+        <w:t>Control</w:t>
+      </w:r>
+      <w:proofErr w:type="spellEnd"/>
+      <w:r>
+        <w:t>)</w:t>
       </w:r>
       <w:r>
         <w:t>.</w:t>
@@ -31,7 +63,15 @@
     </w:p>
     <w:p>
       <w:r>
-        <w:t>A lógica disso é relativamente simples, os files ficam no seu PC, vão para uma área intermediária (staging área) e depois vão para nuvem.</w:t>
+        <w:t>A lógica disso é relativamente simples, os files ficam no seu PC, vão para uma área intermediária (</w:t>
+      </w:r>
+      <w:proofErr w:type="spellStart"/>
+      <w:r>
+        <w:t>staging</w:t>
+      </w:r>
+      <w:proofErr w:type="spellEnd"/>
+      <w:r>
+        <w:t xml:space="preserve"> área) e depois vão para nuvem.</w:t>
       </w:r>
     </w:p>
     <w:p/>
@@ -42,8 +82,21 @@
     </w:p>
     <w:p>
       <w:r>
-        <w:t>FILES -&gt; STAGING AREA -&gt; Commit History</w:t>
-      </w:r>
+        <w:t xml:space="preserve">FILES -&gt; STAGING AREA -&gt; </w:t>
+      </w:r>
+      <w:proofErr w:type="spellStart"/>
+      <w:r>
+        <w:t>Commit</w:t>
+      </w:r>
+      <w:proofErr w:type="spellEnd"/>
+      <w:r>
+        <w:t xml:space="preserve"> </w:t>
+      </w:r>
+      <w:proofErr w:type="spellStart"/>
+      <w:r>
+        <w:t>History</w:t>
+      </w:r>
+      <w:proofErr w:type="spellEnd"/>
       <w:r>
         <w:br/>
       </w:r>
@@ -62,13 +115,45 @@
     </w:p>
     <w:p>
       <w:r>
-        <w:t>Nada mais do que um lugar para guardar repositórios git na nuvem.</w:t>
+        <w:t xml:space="preserve">Nada mais do que um lugar para guardar repositórios </w:t>
+      </w:r>
+      <w:proofErr w:type="spellStart"/>
+      <w:r>
+        <w:t>git</w:t>
+      </w:r>
+      <w:proofErr w:type="spellEnd"/>
+      <w:r>
+        <w:t xml:space="preserve"> na nuvem.</w:t>
       </w:r>
     </w:p>
     <w:p/>
     <w:p>
       <w:r>
-        <w:t>Os commits que ficam no commit history representam um safe point, onde cada um deles representa uma funcionalidade adicionada a sua estrutura</w:t>
+        <w:t xml:space="preserve">Os </w:t>
+      </w:r>
+      <w:proofErr w:type="spellStart"/>
+      <w:r>
+        <w:t>commits</w:t>
+      </w:r>
+      <w:proofErr w:type="spellEnd"/>
+      <w:r>
+        <w:t xml:space="preserve"> que ficam no </w:t>
+      </w:r>
+      <w:proofErr w:type="spellStart"/>
+      <w:r>
+        <w:t>commit</w:t>
+      </w:r>
+      <w:proofErr w:type="spellEnd"/>
+      <w:r>
+        <w:t xml:space="preserve"> </w:t>
+      </w:r>
+      <w:proofErr w:type="spellStart"/>
+      <w:r>
+        <w:t>history</w:t>
+      </w:r>
+      <w:proofErr w:type="spellEnd"/>
+      <w:r>
+        <w:t xml:space="preserve"> representam um safe point, onde cada um deles representa uma funcionalidade adicionada a sua estrutura</w:t>
       </w:r>
     </w:p>
     <w:p/>
@@ -94,7 +179,15 @@
     </w:p>
     <w:p>
       <w:r>
-        <w:t>#No git o uso do “.” quer dizer TUDO</w:t>
+        <w:t xml:space="preserve">#No </w:t>
+      </w:r>
+      <w:proofErr w:type="spellStart"/>
+      <w:r>
+        <w:t>git</w:t>
+      </w:r>
+      <w:proofErr w:type="spellEnd"/>
+      <w:r>
+        <w:t xml:space="preserve"> o uso do “.” quer dizer TUDO</w:t>
       </w:r>
       <w:r>
         <w:t xml:space="preserve"> no diretório</w:t>
@@ -108,23 +201,116 @@
       </w:r>
     </w:p>
     <w:p>
-      <w:r>
-        <w:t xml:space="preserve">git  --version -&gt; Verifica a versão do git , além de confirmar se foi instalado corretamente. </w:t>
-      </w:r>
-    </w:p>
-    <w:p>
-      <w:r>
-        <w:t>git --config user.name OR user.email OR color.ui -&gt; Configura nome de usuário, e-mail e ui, para o nome colocar entre “ “.</w:t>
-      </w:r>
-    </w:p>
-    <w:p>
-      <w:r>
-        <w:t>git config -l -&gt; Exibe as configs</w:t>
-      </w:r>
-    </w:p>
-    <w:p>
-      <w:r>
-        <w:t>git status -&gt; verifica se os itens de um diretório estão na staging area.</w:t>
+      <w:proofErr w:type="spellStart"/>
+      <w:proofErr w:type="gramStart"/>
+      <w:r>
+        <w:t>git</w:t>
+      </w:r>
+      <w:proofErr w:type="spellEnd"/>
+      <w:r>
+        <w:t xml:space="preserve">  --</w:t>
+      </w:r>
+      <w:proofErr w:type="spellStart"/>
+      <w:proofErr w:type="gramEnd"/>
+      <w:r>
+        <w:t>version</w:t>
+      </w:r>
+      <w:proofErr w:type="spellEnd"/>
+      <w:r>
+        <w:t xml:space="preserve"> -&gt; Verifica a versão do </w:t>
+      </w:r>
+      <w:proofErr w:type="spellStart"/>
+      <w:r>
+        <w:t>git</w:t>
+      </w:r>
+      <w:proofErr w:type="spellEnd"/>
+      <w:r>
+        <w:t xml:space="preserve"> , além de confirmar se foi instalado corretamente. </w:t>
+      </w:r>
+    </w:p>
+    <w:p>
+      <w:proofErr w:type="spellStart"/>
+      <w:r>
+        <w:t>git</w:t>
+      </w:r>
+      <w:proofErr w:type="spellEnd"/>
+      <w:r>
+        <w:t xml:space="preserve"> --</w:t>
+      </w:r>
+      <w:proofErr w:type="spellStart"/>
+      <w:r>
+        <w:t>config</w:t>
+      </w:r>
+      <w:proofErr w:type="spellEnd"/>
+      <w:r>
+        <w:t xml:space="preserve"> user.name OR </w:t>
+      </w:r>
+      <w:proofErr w:type="spellStart"/>
+      <w:proofErr w:type="gramStart"/>
+      <w:r>
+        <w:t>user.email</w:t>
+      </w:r>
+      <w:proofErr w:type="spellEnd"/>
+      <w:proofErr w:type="gramEnd"/>
+      <w:r>
+        <w:t xml:space="preserve"> OR </w:t>
+      </w:r>
+      <w:proofErr w:type="spellStart"/>
+      <w:r>
+        <w:t>color.ui</w:t>
+      </w:r>
+      <w:proofErr w:type="spellEnd"/>
+      <w:r>
+        <w:t xml:space="preserve"> -&gt; Configura nome de usuário, e-mail e ui, para o nome colocar entre “ “.</w:t>
+      </w:r>
+    </w:p>
+    <w:p>
+      <w:proofErr w:type="spellStart"/>
+      <w:r>
+        <w:t>git</w:t>
+      </w:r>
+      <w:proofErr w:type="spellEnd"/>
+      <w:r>
+        <w:t xml:space="preserve"> </w:t>
+      </w:r>
+      <w:proofErr w:type="spellStart"/>
+      <w:r>
+        <w:t>config</w:t>
+      </w:r>
+      <w:proofErr w:type="spellEnd"/>
+      <w:r>
+        <w:t xml:space="preserve"> -l -&gt; Exibe as </w:t>
+      </w:r>
+      <w:proofErr w:type="spellStart"/>
+      <w:r>
+        <w:t>configs</w:t>
+      </w:r>
+      <w:proofErr w:type="spellEnd"/>
+    </w:p>
+    <w:p>
+      <w:proofErr w:type="spellStart"/>
+      <w:r>
+        <w:t>git</w:t>
+      </w:r>
+      <w:proofErr w:type="spellEnd"/>
+      <w:r>
+        <w:t xml:space="preserve"> status -&gt; verifica se os itens de um diretório estão na </w:t>
+      </w:r>
+      <w:proofErr w:type="spellStart"/>
+      <w:r>
+        <w:t>staging</w:t>
+      </w:r>
+      <w:proofErr w:type="spellEnd"/>
+      <w:r>
+        <w:t xml:space="preserve"> </w:t>
+      </w:r>
+      <w:proofErr w:type="spellStart"/>
+      <w:r>
+        <w:t>area</w:t>
+      </w:r>
+      <w:proofErr w:type="spellEnd"/>
+      <w:r>
+        <w:t>.</w:t>
       </w:r>
     </w:p>
     <w:p>
@@ -143,68 +329,228 @@
       </w:r>
     </w:p>
     <w:p>
+      <w:proofErr w:type="spellStart"/>
+      <w:proofErr w:type="gramStart"/>
       <w:r>
         <w:t>i</w:t>
       </w:r>
       <w:r>
-        <w:t>nit . -&gt; Inicia a possibilidade de utilizar comandos git para um diretório</w:t>
+        <w:t>nit</w:t>
+      </w:r>
+      <w:proofErr w:type="spellEnd"/>
+      <w:r>
+        <w:t xml:space="preserve"> .</w:t>
+      </w:r>
+      <w:proofErr w:type="gramEnd"/>
+      <w:r>
+        <w:t xml:space="preserve"> -&gt; Inicia a possibilidade de utilizar comandos </w:t>
+      </w:r>
+      <w:proofErr w:type="spellStart"/>
+      <w:r>
+        <w:t>git</w:t>
+      </w:r>
+      <w:proofErr w:type="spellEnd"/>
+      <w:r>
+        <w:t xml:space="preserve"> para um diretório</w:t>
       </w:r>
       <w:r>
         <w:t xml:space="preserve"> (apenas para novos projetos)</w:t>
       </w:r>
     </w:p>
     <w:p>
-      <w:r>
-        <w:t>touch .extension -&gt; Cria files dentro de uma pasta inicializada pelo git.</w:t>
-      </w:r>
-    </w:p>
-    <w:p>
-      <w:r>
-        <w:t xml:space="preserve">Add -&gt; Leva os Files para a staging </w:t>
-      </w:r>
+      <w:proofErr w:type="spellStart"/>
+      <w:proofErr w:type="gramStart"/>
+      <w:r>
+        <w:t>touch</w:t>
+      </w:r>
+      <w:proofErr w:type="spellEnd"/>
+      <w:r>
+        <w:t xml:space="preserve"> .</w:t>
+      </w:r>
+      <w:proofErr w:type="spellStart"/>
+      <w:r>
+        <w:t>extension</w:t>
+      </w:r>
+      <w:proofErr w:type="spellEnd"/>
+      <w:proofErr w:type="gramEnd"/>
+      <w:r>
+        <w:t xml:space="preserve"> -&gt; Cria files dentro de uma pasta inicializada pelo </w:t>
+      </w:r>
+      <w:proofErr w:type="spellStart"/>
+      <w:r>
+        <w:t>git</w:t>
+      </w:r>
+      <w:proofErr w:type="spellEnd"/>
+      <w:r>
+        <w:t>.</w:t>
+      </w:r>
+    </w:p>
+    <w:p>
+      <w:proofErr w:type="spellStart"/>
+      <w:r>
+        <w:t>Add</w:t>
+      </w:r>
+      <w:proofErr w:type="spellEnd"/>
+      <w:r>
+        <w:t xml:space="preserve"> -&gt; Leva os Files para a </w:t>
+      </w:r>
+      <w:proofErr w:type="spellStart"/>
+      <w:r>
+        <w:t>staging</w:t>
+      </w:r>
+      <w:proofErr w:type="spellEnd"/>
+      <w:r>
+        <w:t xml:space="preserve"> </w:t>
+      </w:r>
+      <w:proofErr w:type="spellStart"/>
       <w:r>
         <w:t>a</w:t>
       </w:r>
       <w:r>
         <w:t>rea</w:t>
       </w:r>
-      <w:r>
-        <w:t>, devo dizer o nome do file, porém se eu usar “ . “ estou mandando tudo</w:t>
+      <w:proofErr w:type="spellEnd"/>
+      <w:r>
+        <w:t xml:space="preserve">, devo dizer o nome do file, porém se eu usar </w:t>
+      </w:r>
+      <w:proofErr w:type="gramStart"/>
+      <w:r>
+        <w:t>“ .</w:t>
+      </w:r>
+      <w:proofErr w:type="gramEnd"/>
+      <w:r>
+        <w:t xml:space="preserve"> </w:t>
+      </w:r>
+      <w:proofErr w:type="gramStart"/>
+      <w:r>
+        <w:t>“ estou</w:t>
+      </w:r>
+      <w:proofErr w:type="gramEnd"/>
+      <w:r>
+        <w:t xml:space="preserve"> mandando tudo</w:t>
       </w:r>
       <w:r>
         <w:t>.</w:t>
       </w:r>
     </w:p>
     <w:p>
+      <w:proofErr w:type="spellStart"/>
       <w:r>
         <w:lastRenderedPageBreak/>
-        <w:t>rm –cached -&gt; Remove um arquivo da staging area .</w:t>
-      </w:r>
-    </w:p>
-    <w:p>
-      <w:r>
-        <w:t xml:space="preserve">Git commit -&gt; Leva os files na staging </w:t>
-      </w:r>
+        <w:t>rm</w:t>
+      </w:r>
+      <w:proofErr w:type="spellEnd"/>
+      <w:r>
+        <w:t xml:space="preserve"> –</w:t>
+      </w:r>
+      <w:proofErr w:type="spellStart"/>
+      <w:r>
+        <w:t>cached</w:t>
+      </w:r>
+      <w:proofErr w:type="spellEnd"/>
+      <w:r>
+        <w:t xml:space="preserve"> -&gt; Remove um arquivo da </w:t>
+      </w:r>
+      <w:proofErr w:type="spellStart"/>
+      <w:r>
+        <w:t>staging</w:t>
+      </w:r>
+      <w:proofErr w:type="spellEnd"/>
+      <w:r>
+        <w:t xml:space="preserve"> </w:t>
+      </w:r>
+      <w:proofErr w:type="spellStart"/>
+      <w:proofErr w:type="gramStart"/>
+      <w:r>
+        <w:t>area</w:t>
+      </w:r>
+      <w:proofErr w:type="spellEnd"/>
+      <w:r>
+        <w:t xml:space="preserve"> .</w:t>
+      </w:r>
+      <w:proofErr w:type="gramEnd"/>
+    </w:p>
+    <w:p>
+      <w:proofErr w:type="spellStart"/>
+      <w:r>
+        <w:t>Git</w:t>
+      </w:r>
+      <w:proofErr w:type="spellEnd"/>
+      <w:r>
+        <w:t xml:space="preserve"> </w:t>
+      </w:r>
+      <w:proofErr w:type="spellStart"/>
+      <w:r>
+        <w:t>commit</w:t>
+      </w:r>
+      <w:proofErr w:type="spellEnd"/>
+      <w:r>
+        <w:t xml:space="preserve"> -&gt; Leva os files na </w:t>
+      </w:r>
+      <w:proofErr w:type="spellStart"/>
+      <w:r>
+        <w:t>staging</w:t>
+      </w:r>
+      <w:proofErr w:type="spellEnd"/>
+      <w:r>
+        <w:t xml:space="preserve"> </w:t>
+      </w:r>
+      <w:proofErr w:type="spellStart"/>
       <w:r>
         <w:t>a</w:t>
       </w:r>
       <w:r>
-        <w:t>rea para o commit history</w:t>
-      </w:r>
+        <w:t>rea</w:t>
+      </w:r>
+      <w:proofErr w:type="spellEnd"/>
+      <w:r>
+        <w:t xml:space="preserve"> para o </w:t>
+      </w:r>
+      <w:proofErr w:type="spellStart"/>
+      <w:r>
+        <w:t>commit</w:t>
+      </w:r>
+      <w:proofErr w:type="spellEnd"/>
+      <w:r>
+        <w:t xml:space="preserve"> </w:t>
+      </w:r>
+      <w:proofErr w:type="spellStart"/>
+      <w:r>
+        <w:t>history</w:t>
+      </w:r>
+      <w:proofErr w:type="spellEnd"/>
       <w:r>
         <w:t>.</w:t>
       </w:r>
     </w:p>
     <w:p>
-      <w:r>
-        <w:t>git commit -m “</w:t>
+      <w:proofErr w:type="spellStart"/>
+      <w:r>
+        <w:t>git</w:t>
+      </w:r>
+      <w:proofErr w:type="spellEnd"/>
+      <w:r>
+        <w:t xml:space="preserve"> </w:t>
+      </w:r>
+      <w:proofErr w:type="spellStart"/>
+      <w:r>
+        <w:t>commit</w:t>
+      </w:r>
+      <w:proofErr w:type="spellEnd"/>
+      <w:r>
+        <w:t xml:space="preserve"> -m “</w:t>
       </w:r>
       <w:r>
         <w:t>descrição</w:t>
       </w:r>
       <w:r>
-        <w:t>” -&gt; Faz um commit</w:t>
-      </w:r>
+        <w:t xml:space="preserve">” -&gt; Faz um </w:t>
+      </w:r>
+      <w:proofErr w:type="spellStart"/>
+      <w:r>
+        <w:t>commit</w:t>
+      </w:r>
+      <w:proofErr w:type="spellEnd"/>
       <w:r>
         <w:t xml:space="preserve"> para </w:t>
       </w:r>
@@ -216,26 +562,107 @@
       </w:r>
     </w:p>
     <w:p>
-      <w:r>
-        <w:t>git show hash-do-commit -&gt; Informa o que foi feito no commit, os arquivos e outro importantes.</w:t>
-      </w:r>
-    </w:p>
-    <w:p>
-      <w:r>
-        <w:t>vi &lt;file&gt; -&gt; modifica um arquivo pelo cmd, achei complicado KKK</w:t>
-      </w:r>
-      <w:r>
-        <w:t>, para sair aperta esq e digita :q, para salvar, :wq</w:t>
-      </w:r>
-    </w:p>
-    <w:p>
-      <w:r>
-        <w:t>cat &lt;file&gt; -&gt; exibe o que está escrito no arquivo.</w:t>
-      </w:r>
-    </w:p>
-    <w:p>
-      <w:r>
-        <w:t>git diff -&gt; diz a diferença entre o arquivo comitado antes e o arquivo alterado.</w:t>
+      <w:proofErr w:type="spellStart"/>
+      <w:r>
+        <w:t>git</w:t>
+      </w:r>
+      <w:proofErr w:type="spellEnd"/>
+      <w:r>
+        <w:t xml:space="preserve"> show </w:t>
+      </w:r>
+      <w:proofErr w:type="spellStart"/>
+      <w:proofErr w:type="gramStart"/>
+      <w:r>
+        <w:t>hash</w:t>
+      </w:r>
+      <w:proofErr w:type="spellEnd"/>
+      <w:r>
+        <w:t>-do-</w:t>
+      </w:r>
+      <w:proofErr w:type="spellStart"/>
+      <w:r>
+        <w:t>commit</w:t>
+      </w:r>
+      <w:proofErr w:type="spellEnd"/>
+      <w:r>
+        <w:t xml:space="preserve"> -&gt; Informa</w:t>
+      </w:r>
+      <w:proofErr w:type="gramEnd"/>
+      <w:r>
+        <w:t xml:space="preserve"> o que foi feito no </w:t>
+      </w:r>
+      <w:proofErr w:type="spellStart"/>
+      <w:r>
+        <w:t>commit</w:t>
+      </w:r>
+      <w:proofErr w:type="spellEnd"/>
+      <w:r>
+        <w:t>, os arquivos e outro importantes.</w:t>
+      </w:r>
+    </w:p>
+    <w:p>
+      <w:r>
+        <w:t xml:space="preserve">vi &lt;file&gt; -&gt; modifica um arquivo pelo </w:t>
+      </w:r>
+      <w:proofErr w:type="spellStart"/>
+      <w:r>
+        <w:t>cmd</w:t>
+      </w:r>
+      <w:proofErr w:type="spellEnd"/>
+      <w:r>
+        <w:t>, achei complicado KKK</w:t>
+      </w:r>
+      <w:r>
+        <w:t xml:space="preserve">, para sair aperta </w:t>
+      </w:r>
+      <w:proofErr w:type="spellStart"/>
+      <w:r>
+        <w:t>esq</w:t>
+      </w:r>
+      <w:proofErr w:type="spellEnd"/>
+      <w:r>
+        <w:t xml:space="preserve"> e digita :q, para salvar, :</w:t>
+      </w:r>
+      <w:proofErr w:type="spellStart"/>
+      <w:r>
+        <w:t>wq</w:t>
+      </w:r>
+      <w:proofErr w:type="spellEnd"/>
+    </w:p>
+    <w:p>
+      <w:proofErr w:type="spellStart"/>
+      <w:r>
+        <w:t>cat</w:t>
+      </w:r>
+      <w:proofErr w:type="spellEnd"/>
+      <w:r>
+        <w:t xml:space="preserve"> &lt;file&gt; -&gt; exibe o que está escrito no arquivo.</w:t>
+      </w:r>
+    </w:p>
+    <w:p>
+      <w:proofErr w:type="spellStart"/>
+      <w:r>
+        <w:t>git</w:t>
+      </w:r>
+      <w:proofErr w:type="spellEnd"/>
+      <w:r>
+        <w:t xml:space="preserve"> </w:t>
+      </w:r>
+      <w:proofErr w:type="spellStart"/>
+      <w:r>
+        <w:t>diff</w:t>
+      </w:r>
+      <w:proofErr w:type="spellEnd"/>
+      <w:r>
+        <w:t xml:space="preserve"> -&gt; diz a diferença entre o arquivo </w:t>
+      </w:r>
+      <w:proofErr w:type="spellStart"/>
+      <w:r>
+        <w:t>comitado</w:t>
+      </w:r>
+      <w:proofErr w:type="spellEnd"/>
+      <w:r>
+        <w:t xml:space="preserve"> antes e o arquivo alterado.</w:t>
       </w:r>
     </w:p>
     <w:p>
@@ -254,13 +681,55 @@
       </w:r>
     </w:p>
     <w:p>
-      <w:r>
-        <w:t>Push -&gt; Leva os commits do “commit history” para os servidores na nuvem.</w:t>
-      </w:r>
-    </w:p>
-    <w:p>
-      <w:r>
-        <w:t>Pull -&gt; Leva os files na nuvem, que foram atualizados via commits de algum usuário, para o seu desktop.</w:t>
+      <w:proofErr w:type="spellStart"/>
+      <w:r>
+        <w:t>Push</w:t>
+      </w:r>
+      <w:proofErr w:type="spellEnd"/>
+      <w:r>
+        <w:t xml:space="preserve"> -&gt; Leva os </w:t>
+      </w:r>
+      <w:proofErr w:type="spellStart"/>
+      <w:r>
+        <w:t>commits</w:t>
+      </w:r>
+      <w:proofErr w:type="spellEnd"/>
+      <w:r>
+        <w:t xml:space="preserve"> do “</w:t>
+      </w:r>
+      <w:proofErr w:type="spellStart"/>
+      <w:r>
+        <w:t>commit</w:t>
+      </w:r>
+      <w:proofErr w:type="spellEnd"/>
+      <w:r>
+        <w:t xml:space="preserve"> </w:t>
+      </w:r>
+      <w:proofErr w:type="spellStart"/>
+      <w:r>
+        <w:t>history</w:t>
+      </w:r>
+      <w:proofErr w:type="spellEnd"/>
+      <w:r>
+        <w:t>” para os servidores na nuvem.</w:t>
+      </w:r>
+    </w:p>
+    <w:p>
+      <w:proofErr w:type="spellStart"/>
+      <w:r>
+        <w:t>Pull</w:t>
+      </w:r>
+      <w:proofErr w:type="spellEnd"/>
+      <w:r>
+        <w:t xml:space="preserve"> -&gt; Leva os files na nuvem, que foram atualizados via </w:t>
+      </w:r>
+      <w:proofErr w:type="spellStart"/>
+      <w:r>
+        <w:t>commits</w:t>
+      </w:r>
+      <w:proofErr w:type="spellEnd"/>
+      <w:r>
+        <w:t xml:space="preserve"> de algum usuário, para o seu desktop.</w:t>
       </w:r>
     </w:p>
     <w:p>
@@ -291,14 +760,85 @@
           <w:lang w:eastAsia="pt-BR"/>
         </w:rPr>
       </w:pPr>
-      <w:r>
-        <w:rPr>
-          <w:rFonts w:ascii="Consolas" w:eastAsia="Times New Roman" w:hAnsi="Consolas" w:cs="Courier New"/>
-          <w:sz w:val="21"/>
-          <w:szCs w:val="21"/>
-          <w:lang w:eastAsia="pt-BR"/>
-        </w:rPr>
-        <w:t xml:space="preserve">git remote add origin </w:t>
+      <w:proofErr w:type="spellStart"/>
+      <w:r>
+        <w:rPr>
+          <w:rFonts w:ascii="Consolas" w:eastAsia="Times New Roman" w:hAnsi="Consolas" w:cs="Courier New"/>
+          <w:sz w:val="21"/>
+          <w:szCs w:val="21"/>
+          <w:lang w:eastAsia="pt-BR"/>
+        </w:rPr>
+        <w:t>git</w:t>
+      </w:r>
+      <w:proofErr w:type="spellEnd"/>
+      <w:r>
+        <w:rPr>
+          <w:rFonts w:ascii="Consolas" w:eastAsia="Times New Roman" w:hAnsi="Consolas" w:cs="Courier New"/>
+          <w:sz w:val="21"/>
+          <w:szCs w:val="21"/>
+          <w:lang w:eastAsia="pt-BR"/>
+        </w:rPr>
+        <w:t xml:space="preserve"> </w:t>
+      </w:r>
+      <w:proofErr w:type="spellStart"/>
+      <w:r>
+        <w:rPr>
+          <w:rFonts w:ascii="Consolas" w:eastAsia="Times New Roman" w:hAnsi="Consolas" w:cs="Courier New"/>
+          <w:sz w:val="21"/>
+          <w:szCs w:val="21"/>
+          <w:lang w:eastAsia="pt-BR"/>
+        </w:rPr>
+        <w:t>remote</w:t>
+      </w:r>
+      <w:proofErr w:type="spellEnd"/>
+      <w:r>
+        <w:rPr>
+          <w:rFonts w:ascii="Consolas" w:eastAsia="Times New Roman" w:hAnsi="Consolas" w:cs="Courier New"/>
+          <w:sz w:val="21"/>
+          <w:szCs w:val="21"/>
+          <w:lang w:eastAsia="pt-BR"/>
+        </w:rPr>
+        <w:t xml:space="preserve"> </w:t>
+      </w:r>
+      <w:proofErr w:type="spellStart"/>
+      <w:r>
+        <w:rPr>
+          <w:rFonts w:ascii="Consolas" w:eastAsia="Times New Roman" w:hAnsi="Consolas" w:cs="Courier New"/>
+          <w:sz w:val="21"/>
+          <w:szCs w:val="21"/>
+          <w:lang w:eastAsia="pt-BR"/>
+        </w:rPr>
+        <w:t>add</w:t>
+      </w:r>
+      <w:proofErr w:type="spellEnd"/>
+      <w:r>
+        <w:rPr>
+          <w:rFonts w:ascii="Consolas" w:eastAsia="Times New Roman" w:hAnsi="Consolas" w:cs="Courier New"/>
+          <w:sz w:val="21"/>
+          <w:szCs w:val="21"/>
+          <w:lang w:eastAsia="pt-BR"/>
+        </w:rPr>
+        <w:t xml:space="preserve"> </w:t>
+      </w:r>
+      <w:proofErr w:type="spellStart"/>
+      <w:r>
+        <w:rPr>
+          <w:rFonts w:ascii="Consolas" w:eastAsia="Times New Roman" w:hAnsi="Consolas" w:cs="Courier New"/>
+          <w:sz w:val="21"/>
+          <w:szCs w:val="21"/>
+          <w:lang w:eastAsia="pt-BR"/>
+        </w:rPr>
+        <w:t>origin</w:t>
+      </w:r>
+      <w:proofErr w:type="spellEnd"/>
+      <w:r>
+        <w:rPr>
+          <w:rFonts w:ascii="Consolas" w:eastAsia="Times New Roman" w:hAnsi="Consolas" w:cs="Courier New"/>
+          <w:sz w:val="21"/>
+          <w:szCs w:val="21"/>
+          <w:lang w:eastAsia="pt-BR"/>
+        </w:rPr>
+        <w:t xml:space="preserve"> </w:t>
       </w:r>
       <w:hyperlink r:id="rId4" w:history="1">
         <w:r>
@@ -319,7 +859,27 @@
           <w:szCs w:val="21"/>
           <w:lang w:eastAsia="pt-BR"/>
         </w:rPr>
-        <w:t xml:space="preserve"> (Da o push para o repositório citado)</w:t>
+        <w:t xml:space="preserve"> (Da o </w:t>
+      </w:r>
+      <w:proofErr w:type="spellStart"/>
+      <w:r>
+        <w:rPr>
+          <w:rFonts w:ascii="Consolas" w:eastAsia="Times New Roman" w:hAnsi="Consolas" w:cs="Courier New"/>
+          <w:sz w:val="21"/>
+          <w:szCs w:val="21"/>
+          <w:lang w:eastAsia="pt-BR"/>
+        </w:rPr>
+        <w:t>push</w:t>
+      </w:r>
+      <w:proofErr w:type="spellEnd"/>
+      <w:r>
+        <w:rPr>
+          <w:rFonts w:ascii="Consolas" w:eastAsia="Times New Roman" w:hAnsi="Consolas" w:cs="Courier New"/>
+          <w:sz w:val="21"/>
+          <w:szCs w:val="21"/>
+          <w:lang w:eastAsia="pt-BR"/>
+        </w:rPr>
+        <w:t xml:space="preserve"> para o repositório citado)</w:t>
       </w:r>
     </w:p>
     <w:p>
@@ -350,23 +910,85 @@
           <w:lang w:eastAsia="pt-BR"/>
         </w:rPr>
       </w:pPr>
-      <w:r>
-        <w:rPr>
-          <w:rFonts w:ascii="Consolas" w:eastAsia="Times New Roman" w:hAnsi="Consolas" w:cs="Courier New"/>
-          <w:sz w:val="21"/>
-          <w:szCs w:val="21"/>
-          <w:lang w:eastAsia="pt-BR"/>
-        </w:rPr>
-        <w:t>git branch -M main</w:t>
-      </w:r>
-      <w:r>
-        <w:rPr>
-          <w:rFonts w:ascii="Consolas" w:eastAsia="Times New Roman" w:hAnsi="Consolas" w:cs="Courier New"/>
-          <w:sz w:val="21"/>
-          <w:szCs w:val="21"/>
-          <w:lang w:eastAsia="pt-BR"/>
-        </w:rPr>
-        <w:t xml:space="preserve"> (Comando que me tira da Master para a Main)</w:t>
+      <w:proofErr w:type="spellStart"/>
+      <w:r>
+        <w:rPr>
+          <w:rFonts w:ascii="Consolas" w:eastAsia="Times New Roman" w:hAnsi="Consolas" w:cs="Courier New"/>
+          <w:sz w:val="21"/>
+          <w:szCs w:val="21"/>
+          <w:lang w:eastAsia="pt-BR"/>
+        </w:rPr>
+        <w:t>git</w:t>
+      </w:r>
+      <w:proofErr w:type="spellEnd"/>
+      <w:r>
+        <w:rPr>
+          <w:rFonts w:ascii="Consolas" w:eastAsia="Times New Roman" w:hAnsi="Consolas" w:cs="Courier New"/>
+          <w:sz w:val="21"/>
+          <w:szCs w:val="21"/>
+          <w:lang w:eastAsia="pt-BR"/>
+        </w:rPr>
+        <w:t xml:space="preserve"> </w:t>
+      </w:r>
+      <w:proofErr w:type="spellStart"/>
+      <w:r>
+        <w:rPr>
+          <w:rFonts w:ascii="Consolas" w:eastAsia="Times New Roman" w:hAnsi="Consolas" w:cs="Courier New"/>
+          <w:sz w:val="21"/>
+          <w:szCs w:val="21"/>
+          <w:lang w:eastAsia="pt-BR"/>
+        </w:rPr>
+        <w:t>branch</w:t>
+      </w:r>
+      <w:proofErr w:type="spellEnd"/>
+      <w:r>
+        <w:rPr>
+          <w:rFonts w:ascii="Consolas" w:eastAsia="Times New Roman" w:hAnsi="Consolas" w:cs="Courier New"/>
+          <w:sz w:val="21"/>
+          <w:szCs w:val="21"/>
+          <w:lang w:eastAsia="pt-BR"/>
+        </w:rPr>
+        <w:t xml:space="preserve"> -M </w:t>
+      </w:r>
+      <w:proofErr w:type="spellStart"/>
+      <w:r>
+        <w:rPr>
+          <w:rFonts w:ascii="Consolas" w:eastAsia="Times New Roman" w:hAnsi="Consolas" w:cs="Courier New"/>
+          <w:sz w:val="21"/>
+          <w:szCs w:val="21"/>
+          <w:lang w:eastAsia="pt-BR"/>
+        </w:rPr>
+        <w:t>main</w:t>
+      </w:r>
+      <w:proofErr w:type="spellEnd"/>
+      <w:r>
+        <w:rPr>
+          <w:rFonts w:ascii="Consolas" w:eastAsia="Times New Roman" w:hAnsi="Consolas" w:cs="Courier New"/>
+          <w:sz w:val="21"/>
+          <w:szCs w:val="21"/>
+          <w:lang w:eastAsia="pt-BR"/>
+        </w:rPr>
+        <w:t xml:space="preserve"> (Comando que me tira da Master para a </w:t>
+      </w:r>
+      <w:proofErr w:type="spellStart"/>
+      <w:r>
+        <w:rPr>
+          <w:rFonts w:ascii="Consolas" w:eastAsia="Times New Roman" w:hAnsi="Consolas" w:cs="Courier New"/>
+          <w:sz w:val="21"/>
+          <w:szCs w:val="21"/>
+          <w:lang w:eastAsia="pt-BR"/>
+        </w:rPr>
+        <w:t>Main</w:t>
+      </w:r>
+      <w:proofErr w:type="spellEnd"/>
+      <w:r>
+        <w:rPr>
+          <w:rFonts w:ascii="Consolas" w:eastAsia="Times New Roman" w:hAnsi="Consolas" w:cs="Courier New"/>
+          <w:sz w:val="21"/>
+          <w:szCs w:val="21"/>
+          <w:lang w:eastAsia="pt-BR"/>
+        </w:rPr>
+        <w:t>)</w:t>
       </w:r>
     </w:p>
     <w:p>
@@ -397,26 +1019,175 @@
           <w:lang w:eastAsia="pt-BR"/>
         </w:rPr>
       </w:pPr>
-      <w:r>
-        <w:rPr>
-          <w:rFonts w:ascii="Consolas" w:eastAsia="Times New Roman" w:hAnsi="Consolas" w:cs="Courier New"/>
-          <w:sz w:val="21"/>
-          <w:szCs w:val="21"/>
-          <w:lang w:eastAsia="pt-BR"/>
-        </w:rPr>
-        <w:t>git push -u origin main</w:t>
-      </w:r>
-      <w:r>
-        <w:rPr>
-          <w:rFonts w:ascii="Consolas" w:eastAsia="Times New Roman" w:hAnsi="Consolas" w:cs="Courier New"/>
-          <w:sz w:val="21"/>
-          <w:szCs w:val="21"/>
-          <w:lang w:eastAsia="pt-BR"/>
-        </w:rPr>
-        <w:t xml:space="preserve"> (Leva o que está comitado para a nuvem)</w:t>
+      <w:proofErr w:type="spellStart"/>
+      <w:r>
+        <w:rPr>
+          <w:rFonts w:ascii="Consolas" w:eastAsia="Times New Roman" w:hAnsi="Consolas" w:cs="Courier New"/>
+          <w:sz w:val="21"/>
+          <w:szCs w:val="21"/>
+          <w:lang w:eastAsia="pt-BR"/>
+        </w:rPr>
+        <w:t>git</w:t>
+      </w:r>
+      <w:proofErr w:type="spellEnd"/>
+      <w:r>
+        <w:rPr>
+          <w:rFonts w:ascii="Consolas" w:eastAsia="Times New Roman" w:hAnsi="Consolas" w:cs="Courier New"/>
+          <w:sz w:val="21"/>
+          <w:szCs w:val="21"/>
+          <w:lang w:eastAsia="pt-BR"/>
+        </w:rPr>
+        <w:t xml:space="preserve"> </w:t>
+      </w:r>
+      <w:proofErr w:type="spellStart"/>
+      <w:r>
+        <w:rPr>
+          <w:rFonts w:ascii="Consolas" w:eastAsia="Times New Roman" w:hAnsi="Consolas" w:cs="Courier New"/>
+          <w:sz w:val="21"/>
+          <w:szCs w:val="21"/>
+          <w:lang w:eastAsia="pt-BR"/>
+        </w:rPr>
+        <w:t>push</w:t>
+      </w:r>
+      <w:proofErr w:type="spellEnd"/>
+      <w:r>
+        <w:rPr>
+          <w:rFonts w:ascii="Consolas" w:eastAsia="Times New Roman" w:hAnsi="Consolas" w:cs="Courier New"/>
+          <w:sz w:val="21"/>
+          <w:szCs w:val="21"/>
+          <w:lang w:eastAsia="pt-BR"/>
+        </w:rPr>
+        <w:t xml:space="preserve"> -u </w:t>
+      </w:r>
+      <w:proofErr w:type="spellStart"/>
+      <w:r>
+        <w:rPr>
+          <w:rFonts w:ascii="Consolas" w:eastAsia="Times New Roman" w:hAnsi="Consolas" w:cs="Courier New"/>
+          <w:sz w:val="21"/>
+          <w:szCs w:val="21"/>
+          <w:lang w:eastAsia="pt-BR"/>
+        </w:rPr>
+        <w:t>origin</w:t>
+      </w:r>
+      <w:proofErr w:type="spellEnd"/>
+      <w:r>
+        <w:rPr>
+          <w:rFonts w:ascii="Consolas" w:eastAsia="Times New Roman" w:hAnsi="Consolas" w:cs="Courier New"/>
+          <w:sz w:val="21"/>
+          <w:szCs w:val="21"/>
+          <w:lang w:eastAsia="pt-BR"/>
+        </w:rPr>
+        <w:t xml:space="preserve"> </w:t>
+      </w:r>
+      <w:proofErr w:type="spellStart"/>
+      <w:r>
+        <w:rPr>
+          <w:rFonts w:ascii="Consolas" w:eastAsia="Times New Roman" w:hAnsi="Consolas" w:cs="Courier New"/>
+          <w:sz w:val="21"/>
+          <w:szCs w:val="21"/>
+          <w:lang w:eastAsia="pt-BR"/>
+        </w:rPr>
+        <w:t>main</w:t>
+      </w:r>
+      <w:proofErr w:type="spellEnd"/>
+      <w:r>
+        <w:rPr>
+          <w:rFonts w:ascii="Consolas" w:eastAsia="Times New Roman" w:hAnsi="Consolas" w:cs="Courier New"/>
+          <w:sz w:val="21"/>
+          <w:szCs w:val="21"/>
+          <w:lang w:eastAsia="pt-BR"/>
+        </w:rPr>
+        <w:t xml:space="preserve"> (Leva o que está </w:t>
+      </w:r>
+      <w:proofErr w:type="spellStart"/>
+      <w:r>
+        <w:rPr>
+          <w:rFonts w:ascii="Consolas" w:eastAsia="Times New Roman" w:hAnsi="Consolas" w:cs="Courier New"/>
+          <w:sz w:val="21"/>
+          <w:szCs w:val="21"/>
+          <w:lang w:eastAsia="pt-BR"/>
+        </w:rPr>
+        <w:t>comitado</w:t>
+      </w:r>
+      <w:proofErr w:type="spellEnd"/>
+      <w:r>
+        <w:rPr>
+          <w:rFonts w:ascii="Consolas" w:eastAsia="Times New Roman" w:hAnsi="Consolas" w:cs="Courier New"/>
+          <w:sz w:val="21"/>
+          <w:szCs w:val="21"/>
+          <w:lang w:eastAsia="pt-BR"/>
+        </w:rPr>
+        <w:t xml:space="preserve"> para a nuvem)</w:t>
       </w:r>
     </w:p>
     <w:p/>
+    <w:p>
+      <w:pPr>
+        <w:rPr>
+          <w:b/>
+          <w:bCs/>
+        </w:rPr>
+      </w:pPr>
+      <w:r>
+        <w:rPr>
+          <w:b/>
+          <w:bCs/>
+        </w:rPr>
+        <w:t>BRANCHES</w:t>
+      </w:r>
+      <w:r>
+        <w:rPr>
+          <w:b/>
+          <w:bCs/>
+        </w:rPr>
+        <w:t xml:space="preserve"> (Parei nisso, continuar daqui)</w:t>
+      </w:r>
+    </w:p>
+    <w:p>
+      <w:r>
+        <w:t xml:space="preserve">Uma </w:t>
+      </w:r>
+      <w:proofErr w:type="spellStart"/>
+      <w:r>
+        <w:t>branch</w:t>
+      </w:r>
+      <w:proofErr w:type="spellEnd"/>
+      <w:r>
+        <w:t xml:space="preserve"> é uma linha que guarda todos os </w:t>
+      </w:r>
+      <w:proofErr w:type="spellStart"/>
+      <w:r>
+        <w:t>commits</w:t>
+      </w:r>
+      <w:proofErr w:type="spellEnd"/>
+      <w:r>
+        <w:t xml:space="preserve"> e alterações de código e arquivos, uma linha do tempo. A linha central é a MAIN, e pelas boas práticas quando se adiciona algo novo, deve-se usar uma </w:t>
+      </w:r>
+      <w:proofErr w:type="spellStart"/>
+      <w:r>
+        <w:t>branch</w:t>
+      </w:r>
+      <w:proofErr w:type="spellEnd"/>
+      <w:r>
+        <w:t xml:space="preserve"> diferente (outra linha do tempo) e adicionar esta a MAIN (via </w:t>
+      </w:r>
+      <w:proofErr w:type="spellStart"/>
+      <w:r>
+        <w:t>pull</w:t>
+      </w:r>
+      <w:proofErr w:type="spellEnd"/>
+      <w:r>
+        <w:t xml:space="preserve"> </w:t>
+      </w:r>
+      <w:proofErr w:type="spellStart"/>
+      <w:r>
+        <w:t>request</w:t>
+      </w:r>
+      <w:proofErr w:type="spellEnd"/>
+      <w:r>
+        <w:t>)</w:t>
+      </w:r>
+    </w:p>
     <w:sectPr>
       <w:pgSz w:w="11906" w:h="16838"/>
       <w:pgMar w:top="1417" w:right="1701" w:bottom="1417" w:left="1701" w:header="708" w:footer="708" w:gutter="0"/>

</xml_diff>